<commit_message>
Commit before task i.4
</commit_message>
<xml_diff>
--- a/Documents/Report.docx
+++ b/Documents/Report.docx
@@ -19,6 +19,16 @@
       </w:r>
     </w:p>
     <w:p>
+      <w:proofErr w:type="spellStart"/>
+      <w:r>
+        <w:t>MiniTriangle</w:t>
+      </w:r>
+      <w:proofErr w:type="spellEnd"/>
+      <w:r>
+        <w:t xml:space="preserve"> is to be extended to include a repeat until loop.</w:t>
+      </w:r>
+    </w:p>
+    <w:p>
       <w:pPr>
         <w:pStyle w:val="Heading2"/>
       </w:pPr>
@@ -27,11 +37,6 @@
       </w:r>
     </w:p>
     <w:p>
-      <w:r>
-        <w:t>First of all the grammars are extended to include the new loop construct.</w:t>
-      </w:r>
-    </w:p>
-    <w:p>
       <w:pPr>
         <w:pStyle w:val="Heading3"/>
       </w:pPr>
@@ -40,42 +45,32 @@
       </w:r>
     </w:p>
     <w:p>
-      <m:oMathPara>
-        <m:oMath>
-          <m:r>
-            <w:rPr>
-              <w:rFonts w:ascii="Cambria Math" w:hAnsi="Cambria Math"/>
-            </w:rPr>
-            <m:t xml:space="preserve">Keyword→… </m:t>
-          </m:r>
-          <m:d>
-            <m:dPr>
-              <m:begChr m:val="|"/>
-              <m:endChr m:val="|"/>
-              <m:ctrlPr>
-                <w:rPr>
-                  <w:rFonts w:ascii="Cambria Math" w:hAnsi="Cambria Math"/>
-                  <w:i/>
-                </w:rPr>
-              </m:ctrlPr>
-            </m:dPr>
-            <m:e>
-              <m:r>
-                <w:rPr>
-                  <w:rFonts w:ascii="Cambria Math" w:hAnsi="Cambria Math"/>
-                </w:rPr>
-                <m:t xml:space="preserve"> repeat </m:t>
-              </m:r>
-            </m:e>
-          </m:d>
-          <m:r>
-            <w:rPr>
-              <w:rFonts w:ascii="Cambria Math" w:hAnsi="Cambria Math"/>
-            </w:rPr>
-            <m:t>until</m:t>
-          </m:r>
-        </m:oMath>
-      </m:oMathPara>
+      <w:r>
+        <w:rPr>
+          <w:rFonts w:eastAsiaTheme="minorEastAsia"/>
+        </w:rPr>
+        <w:t xml:space="preserve">Keyword -&gt; … | </w:t>
+      </w:r>
+      <w:r>
+        <w:rPr>
+          <w:rFonts w:eastAsiaTheme="minorEastAsia"/>
+          <w:b/>
+        </w:rPr>
+        <w:t>repeat</w:t>
+      </w:r>
+      <w:r>
+        <w:rPr>
+          <w:rFonts w:eastAsiaTheme="minorEastAsia"/>
+        </w:rPr>
+        <w:t xml:space="preserve"> | </w:t>
+      </w:r>
+      <w:r>
+        <w:rPr>
+          <w:rFonts w:eastAsiaTheme="minorEastAsia"/>
+          <w:b/>
+        </w:rPr>
+        <w:t>until</w:t>
+      </w:r>
     </w:p>
     <w:p>
       <w:pPr>
@@ -89,18 +84,62 @@
       <w:pPr>
         <w:rPr>
           <w:rFonts w:eastAsiaTheme="minorEastAsia"/>
-        </w:rPr>
-      </w:pPr>
-      <m:oMathPara>
-        <m:oMath>
-          <m:r>
-            <w:rPr>
-              <w:rFonts w:ascii="Cambria Math" w:hAnsi="Cambria Math"/>
-            </w:rPr>
-            <m:t>Command→…| repeat Command until Expression</m:t>
-          </m:r>
-        </m:oMath>
-      </m:oMathPara>
+          <w:i/>
+        </w:rPr>
+      </w:pPr>
+      <w:r>
+        <w:rPr>
+          <w:rFonts w:eastAsiaTheme="minorEastAsia"/>
+          <w:i/>
+        </w:rPr>
+        <w:t>Command</w:t>
+      </w:r>
+      <w:r>
+        <w:rPr>
+          <w:rFonts w:eastAsiaTheme="minorEastAsia"/>
+        </w:rPr>
+        <w:t xml:space="preserve"> -&gt; … | </w:t>
+      </w:r>
+      <w:r>
+        <w:rPr>
+          <w:rFonts w:eastAsiaTheme="minorEastAsia"/>
+          <w:b/>
+        </w:rPr>
+        <w:t>repeat</w:t>
+      </w:r>
+      <w:r>
+        <w:rPr>
+          <w:rFonts w:eastAsiaTheme="minorEastAsia"/>
+        </w:rPr>
+        <w:t xml:space="preserve"> </w:t>
+      </w:r>
+      <w:r>
+        <w:rPr>
+          <w:rFonts w:eastAsiaTheme="minorEastAsia"/>
+          <w:i/>
+        </w:rPr>
+        <w:t xml:space="preserve">Command </w:t>
+      </w:r>
+      <w:r>
+        <w:rPr>
+          <w:rFonts w:eastAsiaTheme="minorEastAsia"/>
+          <w:b/>
+        </w:rPr>
+        <w:t>until</w:t>
+      </w:r>
+      <w:r>
+        <w:rPr>
+          <w:rFonts w:eastAsiaTheme="minorEastAsia"/>
+        </w:rPr>
+        <w:t xml:space="preserve"> </w:t>
+      </w:r>
+      <w:r>
+        <w:rPr>
+          <w:rFonts w:eastAsiaTheme="minorEastAsia"/>
+          <w:i/>
+        </w:rPr>
+        <w:t>Expression</w:t>
+      </w:r>
     </w:p>
     <w:p>
       <w:pPr>
@@ -116,26 +155,508 @@
           <w:rFonts w:eastAsiaTheme="minorEastAsia"/>
         </w:rPr>
       </w:pPr>
-      <m:oMathPara>
-        <m:oMath>
-          <m:r>
-            <w:rPr>
-              <w:rFonts w:ascii="Cambria Math" w:hAnsi="Cambria Math"/>
-            </w:rPr>
-            <m:t>Command→…| repeat Command until Expression    CmdRepeat</m:t>
-          </m:r>
-        </m:oMath>
-      </m:oMathPara>
+      <w:r>
+        <w:rPr>
+          <w:rFonts w:eastAsiaTheme="minorEastAsia"/>
+        </w:rPr>
+        <w:t xml:space="preserve">Command -&gt; … | </w:t>
+      </w:r>
+      <w:r>
+        <w:rPr>
+          <w:rFonts w:eastAsiaTheme="minorEastAsia"/>
+          <w:b/>
+        </w:rPr>
+        <w:t xml:space="preserve">repeat </w:t>
+      </w:r>
+      <w:r>
+        <w:rPr>
+          <w:rFonts w:eastAsiaTheme="minorEastAsia"/>
+          <w:i/>
+        </w:rPr>
+        <w:t xml:space="preserve">Command </w:t>
+      </w:r>
+      <w:r>
+        <w:rPr>
+          <w:rFonts w:eastAsiaTheme="minorEastAsia"/>
+          <w:b/>
+        </w:rPr>
+        <w:t xml:space="preserve">until </w:t>
+      </w:r>
+      <w:r>
+        <w:rPr>
+          <w:rFonts w:eastAsiaTheme="minorEastAsia"/>
+          <w:i/>
+        </w:rPr>
+        <w:t xml:space="preserve">Expression </w:t>
+      </w:r>
+      <w:r>
+        <w:rPr>
+          <w:rFonts w:eastAsiaTheme="minorEastAsia"/>
+        </w:rPr>
+        <w:tab/>
+      </w:r>
+      <w:r>
+        <w:rPr>
+          <w:rFonts w:eastAsiaTheme="minorEastAsia"/>
+        </w:rPr>
+        <w:tab/>
+      </w:r>
+      <w:r>
+        <w:rPr>
+          <w:rFonts w:eastAsiaTheme="minorEastAsia"/>
+        </w:rPr>
+        <w:tab/>
+      </w:r>
+      <w:proofErr w:type="spellStart"/>
+      <w:r>
+        <w:rPr>
+          <w:rFonts w:eastAsiaTheme="minorEastAsia"/>
+        </w:rPr>
+        <w:t>CmdRepeat</w:t>
+      </w:r>
+      <w:proofErr w:type="spellEnd"/>
     </w:p>
     <w:p>
       <w:pPr>
         <w:pStyle w:val="Heading2"/>
+        <w:rPr>
+          <w:rFonts w:eastAsiaTheme="minorEastAsia"/>
+        </w:rPr>
+      </w:pPr>
+      <w:r>
+        <w:rPr>
+          <w:rFonts w:eastAsiaTheme="minorEastAsia"/>
+        </w:rPr>
+        <w:t>Modifications</w:t>
+      </w:r>
+    </w:p>
+    <w:p>
+      <w:pPr>
+        <w:pStyle w:val="Heading3"/>
+      </w:pPr>
+      <w:proofErr w:type="spellStart"/>
+      <w:r>
+        <w:t>Token.hs</w:t>
+      </w:r>
+      <w:proofErr w:type="spellEnd"/>
+    </w:p>
+    <w:p>
+      <w:r>
+        <w:rPr>
+          <w:noProof/>
+          <w:lang w:eastAsia="en-GB"/>
+        </w:rPr>
+        <w:drawing>
+          <wp:inline distT="0" distB="0" distL="0" distR="0" wp14:anchorId="72406DAA" wp14:editId="6459FBD5">
+            <wp:extent cx="1752600" cy="314325"/>
+            <wp:effectExtent l="0" t="0" r="0" b="9525"/>
+            <wp:docPr id="1" name="Picture 1"/>
+            <wp:cNvGraphicFramePr>
+              <a:graphicFrameLocks xmlns:a="http://schemas.openxmlformats.org/drawingml/2006/main" noChangeAspect="1"/>
+            </wp:cNvGraphicFramePr>
+            <a:graphic xmlns:a="http://schemas.openxmlformats.org/drawingml/2006/main">
+              <a:graphicData uri="http://schemas.openxmlformats.org/drawingml/2006/picture">
+                <pic:pic xmlns:pic="http://schemas.openxmlformats.org/drawingml/2006/picture">
+                  <pic:nvPicPr>
+                    <pic:cNvPr id="1" name=""/>
+                    <pic:cNvPicPr/>
+                  </pic:nvPicPr>
+                  <pic:blipFill>
+                    <a:blip r:embed="rId6"/>
+                    <a:stretch>
+                      <a:fillRect/>
+                    </a:stretch>
+                  </pic:blipFill>
+                  <pic:spPr>
+                    <a:xfrm>
+                      <a:off x="0" y="0"/>
+                      <a:ext cx="1752600" cy="314325"/>
+                    </a:xfrm>
+                    <a:prstGeom prst="rect">
+                      <a:avLst/>
+                    </a:prstGeom>
+                  </pic:spPr>
+                </pic:pic>
+              </a:graphicData>
+            </a:graphic>
+          </wp:inline>
+        </w:drawing>
+      </w:r>
+    </w:p>
+    <w:p>
+      <w:r>
+        <w:t>Here the 2 keywords are added to the token data structure.</w:t>
+      </w:r>
+    </w:p>
+    <w:p>
+      <w:pPr>
+        <w:pStyle w:val="Heading3"/>
+      </w:pPr>
+      <w:proofErr w:type="spellStart"/>
+      <w:r>
+        <w:t>Scanner.hs</w:t>
+      </w:r>
+      <w:proofErr w:type="spellEnd"/>
+    </w:p>
+    <w:p>
+      <w:r>
+        <w:rPr>
+          <w:noProof/>
+          <w:lang w:eastAsia="en-GB"/>
+        </w:rPr>
+        <w:drawing>
+          <wp:inline distT="0" distB="0" distL="0" distR="0" wp14:anchorId="12265CC7" wp14:editId="5C185D1F">
+            <wp:extent cx="2171700" cy="314325"/>
+            <wp:effectExtent l="0" t="0" r="0" b="9525"/>
+            <wp:docPr id="2" name="Picture 2"/>
+            <wp:cNvGraphicFramePr>
+              <a:graphicFrameLocks xmlns:a="http://schemas.openxmlformats.org/drawingml/2006/main" noChangeAspect="1"/>
+            </wp:cNvGraphicFramePr>
+            <a:graphic xmlns:a="http://schemas.openxmlformats.org/drawingml/2006/main">
+              <a:graphicData uri="http://schemas.openxmlformats.org/drawingml/2006/picture">
+                <pic:pic xmlns:pic="http://schemas.openxmlformats.org/drawingml/2006/picture">
+                  <pic:nvPicPr>
+                    <pic:cNvPr id="1" name=""/>
+                    <pic:cNvPicPr/>
+                  </pic:nvPicPr>
+                  <pic:blipFill>
+                    <a:blip r:embed="rId7"/>
+                    <a:stretch>
+                      <a:fillRect/>
+                    </a:stretch>
+                  </pic:blipFill>
+                  <pic:spPr>
+                    <a:xfrm>
+                      <a:off x="0" y="0"/>
+                      <a:ext cx="2171700" cy="314325"/>
+                    </a:xfrm>
+                    <a:prstGeom prst="rect">
+                      <a:avLst/>
+                    </a:prstGeom>
+                  </pic:spPr>
+                </pic:pic>
+              </a:graphicData>
+            </a:graphic>
+          </wp:inline>
+        </w:drawing>
+      </w:r>
+    </w:p>
+    <w:p>
+      <w:r>
+        <w:t>The keywords are then added to the scanner.</w:t>
+      </w:r>
+    </w:p>
+    <w:p>
+      <w:pPr>
+        <w:pStyle w:val="Heading3"/>
+      </w:pPr>
+      <w:proofErr w:type="spellStart"/>
+      <w:r>
+        <w:t>AST.hs</w:t>
+      </w:r>
+      <w:proofErr w:type="spellEnd"/>
+    </w:p>
+    <w:p>
+      <w:r>
+        <w:rPr>
+          <w:noProof/>
+          <w:lang w:eastAsia="en-GB"/>
+        </w:rPr>
+        <w:drawing>
+          <wp:inline distT="0" distB="0" distL="0" distR="0" wp14:anchorId="6E10D913" wp14:editId="5A76219F">
+            <wp:extent cx="3457575" cy="819150"/>
+            <wp:effectExtent l="0" t="0" r="9525" b="0"/>
+            <wp:docPr id="3" name="Picture 3"/>
+            <wp:cNvGraphicFramePr>
+              <a:graphicFrameLocks xmlns:a="http://schemas.openxmlformats.org/drawingml/2006/main" noChangeAspect="1"/>
+            </wp:cNvGraphicFramePr>
+            <a:graphic xmlns:a="http://schemas.openxmlformats.org/drawingml/2006/main">
+              <a:graphicData uri="http://schemas.openxmlformats.org/drawingml/2006/picture">
+                <pic:pic xmlns:pic="http://schemas.openxmlformats.org/drawingml/2006/picture">
+                  <pic:nvPicPr>
+                    <pic:cNvPr id="1" name=""/>
+                    <pic:cNvPicPr/>
+                  </pic:nvPicPr>
+                  <pic:blipFill>
+                    <a:blip r:embed="rId8"/>
+                    <a:stretch>
+                      <a:fillRect/>
+                    </a:stretch>
+                  </pic:blipFill>
+                  <pic:spPr>
+                    <a:xfrm>
+                      <a:off x="0" y="0"/>
+                      <a:ext cx="3457575" cy="819150"/>
+                    </a:xfrm>
+                    <a:prstGeom prst="rect">
+                      <a:avLst/>
+                    </a:prstGeom>
+                  </pic:spPr>
+                </pic:pic>
+              </a:graphicData>
+            </a:graphic>
+          </wp:inline>
+        </w:drawing>
+      </w:r>
+    </w:p>
+    <w:p>
+      <w:r>
+        <w:t>Following my expansion of the AST this code is added to the command data structure expand the abstract syntax tree.</w:t>
+      </w:r>
+    </w:p>
+    <w:p>
+      <w:pPr>
+        <w:pStyle w:val="Heading3"/>
+      </w:pPr>
+      <w:proofErr w:type="spellStart"/>
+      <w:r>
+        <w:t>Parser.y</w:t>
+      </w:r>
+      <w:proofErr w:type="spellEnd"/>
+    </w:p>
+    <w:p>
+      <w:r>
+        <w:t>Terminal symbols were added:</w:t>
+      </w:r>
+    </w:p>
+    <w:p>
+      <w:r>
+        <w:rPr>
+          <w:noProof/>
+          <w:lang w:eastAsia="en-GB"/>
+        </w:rPr>
+        <w:drawing>
+          <wp:inline distT="0" distB="0" distL="0" distR="0" wp14:anchorId="4A64C5E8" wp14:editId="72CA4FC3">
+            <wp:extent cx="1819275" cy="314325"/>
+            <wp:effectExtent l="0" t="0" r="9525" b="9525"/>
+            <wp:docPr id="6" name="Picture 6"/>
+            <wp:cNvGraphicFramePr>
+              <a:graphicFrameLocks xmlns:a="http://schemas.openxmlformats.org/drawingml/2006/main" noChangeAspect="1"/>
+            </wp:cNvGraphicFramePr>
+            <a:graphic xmlns:a="http://schemas.openxmlformats.org/drawingml/2006/main">
+              <a:graphicData uri="http://schemas.openxmlformats.org/drawingml/2006/picture">
+                <pic:pic xmlns:pic="http://schemas.openxmlformats.org/drawingml/2006/picture">
+                  <pic:nvPicPr>
+                    <pic:cNvPr id="1" name=""/>
+                    <pic:cNvPicPr/>
+                  </pic:nvPicPr>
+                  <pic:blipFill>
+                    <a:blip r:embed="rId9"/>
+                    <a:stretch>
+                      <a:fillRect/>
+                    </a:stretch>
+                  </pic:blipFill>
+                  <pic:spPr>
+                    <a:xfrm>
+                      <a:off x="0" y="0"/>
+                      <a:ext cx="1819275" cy="314325"/>
+                    </a:xfrm>
+                    <a:prstGeom prst="rect">
+                      <a:avLst/>
+                    </a:prstGeom>
+                  </pic:spPr>
+                </pic:pic>
+              </a:graphicData>
+            </a:graphic>
+          </wp:inline>
+        </w:drawing>
+      </w:r>
+    </w:p>
+    <w:p>
+      <w:r>
+        <w:t xml:space="preserve">As in the grammars the parser is modified to look for ‘repeat </w:t>
+      </w:r>
+      <w:r>
+        <w:rPr>
+          <w:i/>
+        </w:rPr>
+        <w:t>command</w:t>
+      </w:r>
+      <w:r>
+        <w:t xml:space="preserve"> until </w:t>
+      </w:r>
+      <w:r>
+        <w:rPr>
+          <w:i/>
+        </w:rPr>
+        <w:t>expression’</w:t>
+      </w:r>
+      <w:r>
+        <w:rPr>
+          <w:i/>
+        </w:rPr>
+        <w:t xml:space="preserve"> </w:t>
+      </w:r>
+      <w:r>
+        <w:t>added in the command function.</w:t>
+      </w:r>
+    </w:p>
+    <w:p>
+      <w:r>
+        <w:rPr>
+          <w:noProof/>
+          <w:lang w:eastAsia="en-GB"/>
+        </w:rPr>
+        <w:drawing>
+          <wp:inline distT="0" distB="0" distL="0" distR="0" wp14:anchorId="32C42191" wp14:editId="5E3FFAED">
+            <wp:extent cx="4362450" cy="361950"/>
+            <wp:effectExtent l="0" t="0" r="0" b="0"/>
+            <wp:docPr id="4" name="Picture 4"/>
+            <wp:cNvGraphicFramePr>
+              <a:graphicFrameLocks xmlns:a="http://schemas.openxmlformats.org/drawingml/2006/main" noChangeAspect="1"/>
+            </wp:cNvGraphicFramePr>
+            <a:graphic xmlns:a="http://schemas.openxmlformats.org/drawingml/2006/main">
+              <a:graphicData uri="http://schemas.openxmlformats.org/drawingml/2006/picture">
+                <pic:pic xmlns:pic="http://schemas.openxmlformats.org/drawingml/2006/picture">
+                  <pic:nvPicPr>
+                    <pic:cNvPr id="1" name=""/>
+                    <pic:cNvPicPr/>
+                  </pic:nvPicPr>
+                  <pic:blipFill>
+                    <a:blip r:embed="rId10"/>
+                    <a:stretch>
+                      <a:fillRect/>
+                    </a:stretch>
+                  </pic:blipFill>
+                  <pic:spPr>
+                    <a:xfrm>
+                      <a:off x="0" y="0"/>
+                      <a:ext cx="4362450" cy="361950"/>
+                    </a:xfrm>
+                    <a:prstGeom prst="rect">
+                      <a:avLst/>
+                    </a:prstGeom>
+                  </pic:spPr>
+                </pic:pic>
+              </a:graphicData>
+            </a:graphic>
+          </wp:inline>
+        </w:drawing>
+      </w:r>
+    </w:p>
+    <w:p>
+      <w:pPr>
+        <w:pStyle w:val="Heading3"/>
+      </w:pPr>
+      <w:proofErr w:type="spellStart"/>
+      <w:r>
+        <w:lastRenderedPageBreak/>
+        <w:t>PPAST.hs</w:t>
+      </w:r>
+      <w:proofErr w:type="spellEnd"/>
+    </w:p>
+    <w:p>
+      <w:r>
+        <w:rPr>
+          <w:noProof/>
+          <w:lang w:eastAsia="en-GB"/>
+        </w:rPr>
+        <w:drawing>
+          <wp:inline distT="0" distB="0" distL="0" distR="0" wp14:anchorId="6568940B" wp14:editId="47F95AA9">
+            <wp:extent cx="4657725" cy="600075"/>
+            <wp:effectExtent l="0" t="0" r="9525" b="9525"/>
+            <wp:docPr id="5" name="Picture 5"/>
+            <wp:cNvGraphicFramePr>
+              <a:graphicFrameLocks xmlns:a="http://schemas.openxmlformats.org/drawingml/2006/main" noChangeAspect="1"/>
+            </wp:cNvGraphicFramePr>
+            <a:graphic xmlns:a="http://schemas.openxmlformats.org/drawingml/2006/main">
+              <a:graphicData uri="http://schemas.openxmlformats.org/drawingml/2006/picture">
+                <pic:pic xmlns:pic="http://schemas.openxmlformats.org/drawingml/2006/picture">
+                  <pic:nvPicPr>
+                    <pic:cNvPr id="1" name=""/>
+                    <pic:cNvPicPr/>
+                  </pic:nvPicPr>
+                  <pic:blipFill>
+                    <a:blip r:embed="rId11"/>
+                    <a:stretch>
+                      <a:fillRect/>
+                    </a:stretch>
+                  </pic:blipFill>
+                  <pic:spPr>
+                    <a:xfrm>
+                      <a:off x="0" y="0"/>
+                      <a:ext cx="4657725" cy="600075"/>
+                    </a:xfrm>
+                    <a:prstGeom prst="rect">
+                      <a:avLst/>
+                    </a:prstGeom>
+                  </pic:spPr>
+                </pic:pic>
+              </a:graphicData>
+            </a:graphic>
+          </wp:inline>
+        </w:drawing>
+      </w:r>
+    </w:p>
+    <w:p>
+      <w:r>
+        <w:t xml:space="preserve">The pretty printer is expanded in a similar way to </w:t>
+      </w:r>
+      <w:proofErr w:type="spellStart"/>
+      <w:r>
+        <w:t>CmdWhile</w:t>
+      </w:r>
+      <w:proofErr w:type="spellEnd"/>
+      <w:r>
+        <w:t>.</w:t>
+      </w:r>
+    </w:p>
+    <w:p>
+      <w:pPr>
+        <w:pStyle w:val="Heading2"/>
       </w:pPr>
       <w:r>
         <w:t>Task I.2</w:t>
       </w:r>
     </w:p>
     <w:p>
+      <w:r>
+        <w:t xml:space="preserve">Implement a conditional expression into </w:t>
+      </w:r>
+      <w:proofErr w:type="spellStart"/>
+      <w:r>
+        <w:t>MiniTriangle</w:t>
+      </w:r>
+      <w:proofErr w:type="spellEnd"/>
+      <w:r>
+        <w:t>.</w:t>
+      </w:r>
+    </w:p>
+    <w:p>
+      <w:proofErr w:type="gramStart"/>
+      <w:r>
+        <w:t>e.g</w:t>
+      </w:r>
+      <w:proofErr w:type="gramEnd"/>
+      <w:r>
+        <w:t xml:space="preserve">. </w:t>
+      </w:r>
+      <w:proofErr w:type="spellStart"/>
+      <w:r>
+        <w:t>boolExp</w:t>
+      </w:r>
+      <w:proofErr w:type="spellEnd"/>
+      <w:r>
+        <w:t xml:space="preserve">  ? </w:t>
+      </w:r>
+      <w:proofErr w:type="gramStart"/>
+      <w:r>
+        <w:t>true :</w:t>
+      </w:r>
+      <w:proofErr w:type="gramEnd"/>
+      <w:r>
+        <w:t xml:space="preserve"> false </w:t>
+      </w:r>
+    </w:p>
+    <w:p>
+      <w:r>
+        <w:t>It should be right associative</w:t>
+      </w:r>
+      <w:r>
+        <w:t>.</w:t>
+      </w:r>
+    </w:p>
+    <w:p>
       <w:pPr>
         <w:pStyle w:val="Heading2"/>
       </w:pPr>
@@ -157,16 +678,20 @@
           <w:rFonts w:asciiTheme="majorHAnsi" w:eastAsiaTheme="majorEastAsia" w:hAnsiTheme="majorHAnsi" w:cstheme="majorBidi"/>
         </w:rPr>
       </w:pPr>
-      <m:oMathPara>
-        <m:oMath>
-          <m:r>
-            <w:rPr>
-              <w:rFonts w:ascii="Cambria Math" w:hAnsi="Cambria Math"/>
-            </w:rPr>
-            <m:t>Token→…| ?</m:t>
-          </m:r>
-        </m:oMath>
-      </m:oMathPara>
+      <w:r>
+        <w:rPr>
+          <w:rFonts w:asciiTheme="majorHAnsi" w:eastAsiaTheme="majorEastAsia" w:hAnsiTheme="majorHAnsi" w:cstheme="majorBidi"/>
+        </w:rPr>
+        <w:t xml:space="preserve">Token -&gt; … </w:t>
+      </w:r>
+      <w:proofErr w:type="gramStart"/>
+      <w:r>
+        <w:rPr>
+          <w:rFonts w:asciiTheme="majorHAnsi" w:eastAsiaTheme="majorEastAsia" w:hAnsiTheme="majorHAnsi" w:cstheme="majorBidi"/>
+        </w:rPr>
+        <w:t>| ?</w:t>
+      </w:r>
+      <w:proofErr w:type="gramEnd"/>
     </w:p>
     <w:p>
       <w:pPr>
@@ -180,35 +705,72 @@
       <w:pPr>
         <w:rPr>
           <w:rFonts w:asciiTheme="majorHAnsi" w:eastAsiaTheme="majorEastAsia" w:hAnsiTheme="majorHAnsi" w:cstheme="majorBidi"/>
-        </w:rPr>
-      </w:pPr>
-      <m:oMathPara>
-        <m:oMath>
-          <m:r>
-            <w:rPr>
-              <w:rFonts w:ascii="Cambria Math" w:hAnsi="Cambria Math"/>
-            </w:rPr>
-            <m:t>Expression→PrimaryExpression</m:t>
-          </m:r>
-          <m:r>
-            <m:rPr>
-              <m:sty m:val="p"/>
-            </m:rPr>
-            <w:rPr>
-              <w:rFonts w:ascii="Cambria Math" w:hAnsi="Cambria Math"/>
-            </w:rPr>
-            <w:br/>
-          </m:r>
-        </m:oMath>
-        <m:oMath>
-          <m:r>
-            <w:rPr>
-              <w:rFonts w:ascii="Cambria Math" w:eastAsiaTheme="majorEastAsia" w:hAnsi="Cambria Math" w:cstheme="majorBidi"/>
-            </w:rPr>
-            <m:t xml:space="preserve">                          | Expression ? Expression : Expression</m:t>
-          </m:r>
-        </m:oMath>
-      </m:oMathPara>
+          <w:i/>
+        </w:rPr>
+      </w:pPr>
+      <w:r>
+        <w:rPr>
+          <w:rFonts w:asciiTheme="majorHAnsi" w:eastAsiaTheme="majorEastAsia" w:hAnsiTheme="majorHAnsi" w:cstheme="majorBidi"/>
+          <w:i/>
+        </w:rPr>
+        <w:t xml:space="preserve">Expression </w:t>
+      </w:r>
+      <w:r>
+        <w:rPr>
+          <w:rFonts w:asciiTheme="majorHAnsi" w:eastAsiaTheme="majorEastAsia" w:hAnsiTheme="majorHAnsi" w:cstheme="majorBidi"/>
+        </w:rPr>
+        <w:t xml:space="preserve">-&gt; … | </w:t>
+      </w:r>
+      <w:proofErr w:type="gramStart"/>
+      <w:r>
+        <w:rPr>
+          <w:rFonts w:asciiTheme="majorHAnsi" w:eastAsiaTheme="majorEastAsia" w:hAnsiTheme="majorHAnsi" w:cstheme="majorBidi"/>
+          <w:i/>
+        </w:rPr>
+        <w:t xml:space="preserve">Expression </w:t>
+      </w:r>
+      <w:r>
+        <w:rPr>
+          <w:rFonts w:asciiTheme="majorHAnsi" w:eastAsiaTheme="majorEastAsia" w:hAnsiTheme="majorHAnsi" w:cstheme="majorBidi"/>
+        </w:rPr>
+        <w:t>?</w:t>
+      </w:r>
+      <w:proofErr w:type="gramEnd"/>
+      <w:r>
+        <w:rPr>
+          <w:rFonts w:asciiTheme="majorHAnsi" w:eastAsiaTheme="majorEastAsia" w:hAnsiTheme="majorHAnsi" w:cstheme="majorBidi"/>
+        </w:rPr>
+        <w:t xml:space="preserve"> </w:t>
+      </w:r>
+      <w:proofErr w:type="gramStart"/>
+      <w:r>
+        <w:rPr>
+          <w:rFonts w:asciiTheme="majorHAnsi" w:eastAsiaTheme="majorEastAsia" w:hAnsiTheme="majorHAnsi" w:cstheme="majorBidi"/>
+          <w:i/>
+        </w:rPr>
+        <w:t xml:space="preserve">Expression </w:t>
+      </w:r>
+      <w:r>
+        <w:rPr>
+          <w:rFonts w:asciiTheme="majorHAnsi" w:eastAsiaTheme="majorEastAsia" w:hAnsiTheme="majorHAnsi" w:cstheme="majorBidi"/>
+          <w:b/>
+        </w:rPr>
+        <w:t>:</w:t>
+      </w:r>
+      <w:proofErr w:type="gramEnd"/>
+      <w:r>
+        <w:rPr>
+          <w:rFonts w:asciiTheme="majorHAnsi" w:eastAsiaTheme="majorEastAsia" w:hAnsiTheme="majorHAnsi" w:cstheme="majorBidi"/>
+        </w:rPr>
+        <w:t xml:space="preserve"> </w:t>
+      </w:r>
+      <w:r>
+        <w:rPr>
+          <w:rFonts w:asciiTheme="majorHAnsi" w:eastAsiaTheme="majorEastAsia" w:hAnsiTheme="majorHAnsi" w:cstheme="majorBidi"/>
+          <w:i/>
+        </w:rPr>
+        <w:t>Expression</w:t>
+      </w:r>
     </w:p>
     <w:p>
       <w:pPr>
@@ -224,16 +786,526 @@
           <w:rFonts w:asciiTheme="majorHAnsi" w:eastAsiaTheme="majorEastAsia" w:hAnsiTheme="majorHAnsi" w:cstheme="majorBidi"/>
         </w:rPr>
       </w:pPr>
-      <m:oMathPara>
-        <m:oMath>
-          <m:r>
-            <w:rPr>
-              <w:rFonts w:ascii="Cambria Math" w:hAnsi="Cambria Math"/>
-            </w:rPr>
-            <m:t>Expression→…| Expression ?Expression :Expression    ExpCond</m:t>
-          </m:r>
-        </m:oMath>
-      </m:oMathPara>
+      <w:r>
+        <w:rPr>
+          <w:rFonts w:asciiTheme="majorHAnsi" w:eastAsiaTheme="majorEastAsia" w:hAnsiTheme="majorHAnsi" w:cstheme="majorBidi"/>
+          <w:i/>
+        </w:rPr>
+        <w:t xml:space="preserve">Expression </w:t>
+      </w:r>
+      <w:r>
+        <w:rPr>
+          <w:rFonts w:asciiTheme="majorHAnsi" w:eastAsiaTheme="majorEastAsia" w:hAnsiTheme="majorHAnsi" w:cstheme="majorBidi"/>
+        </w:rPr>
+        <w:t xml:space="preserve">-&gt; … | </w:t>
+      </w:r>
+      <w:proofErr w:type="gramStart"/>
+      <w:r>
+        <w:rPr>
+          <w:rFonts w:asciiTheme="majorHAnsi" w:eastAsiaTheme="majorEastAsia" w:hAnsiTheme="majorHAnsi" w:cstheme="majorBidi"/>
+          <w:i/>
+        </w:rPr>
+        <w:t xml:space="preserve">Expression </w:t>
+      </w:r>
+      <w:r>
+        <w:rPr>
+          <w:rFonts w:asciiTheme="majorHAnsi" w:eastAsiaTheme="majorEastAsia" w:hAnsiTheme="majorHAnsi" w:cstheme="majorBidi"/>
+        </w:rPr>
+        <w:t>?</w:t>
+      </w:r>
+      <w:proofErr w:type="gramEnd"/>
+      <w:r>
+        <w:rPr>
+          <w:rFonts w:asciiTheme="majorHAnsi" w:eastAsiaTheme="majorEastAsia" w:hAnsiTheme="majorHAnsi" w:cstheme="majorBidi"/>
+        </w:rPr>
+        <w:t xml:space="preserve"> </w:t>
+      </w:r>
+      <w:proofErr w:type="gramStart"/>
+      <w:r>
+        <w:rPr>
+          <w:rFonts w:asciiTheme="majorHAnsi" w:eastAsiaTheme="majorEastAsia" w:hAnsiTheme="majorHAnsi" w:cstheme="majorBidi"/>
+          <w:i/>
+        </w:rPr>
+        <w:t xml:space="preserve">Expression </w:t>
+      </w:r>
+      <w:r>
+        <w:rPr>
+          <w:rFonts w:asciiTheme="majorHAnsi" w:eastAsiaTheme="majorEastAsia" w:hAnsiTheme="majorHAnsi" w:cstheme="majorBidi"/>
+        </w:rPr>
+        <w:t>:</w:t>
+      </w:r>
+      <w:proofErr w:type="gramEnd"/>
+      <w:r>
+        <w:rPr>
+          <w:rFonts w:asciiTheme="majorHAnsi" w:eastAsiaTheme="majorEastAsia" w:hAnsiTheme="majorHAnsi" w:cstheme="majorBidi"/>
+        </w:rPr>
+        <w:t xml:space="preserve"> </w:t>
+      </w:r>
+      <w:r>
+        <w:rPr>
+          <w:rFonts w:asciiTheme="majorHAnsi" w:eastAsiaTheme="majorEastAsia" w:hAnsiTheme="majorHAnsi" w:cstheme="majorBidi"/>
+          <w:i/>
+        </w:rPr>
+        <w:t>Expression</w:t>
+      </w:r>
+      <w:r>
+        <w:rPr>
+          <w:rFonts w:asciiTheme="majorHAnsi" w:eastAsiaTheme="majorEastAsia" w:hAnsiTheme="majorHAnsi" w:cstheme="majorBidi"/>
+        </w:rPr>
+        <w:tab/>
+      </w:r>
+      <w:r>
+        <w:rPr>
+          <w:rFonts w:asciiTheme="majorHAnsi" w:eastAsiaTheme="majorEastAsia" w:hAnsiTheme="majorHAnsi" w:cstheme="majorBidi"/>
+        </w:rPr>
+        <w:tab/>
+      </w:r>
+      <w:proofErr w:type="spellStart"/>
+      <w:r>
+        <w:rPr>
+          <w:rFonts w:asciiTheme="majorHAnsi" w:eastAsiaTheme="majorEastAsia" w:hAnsiTheme="majorHAnsi" w:cstheme="majorBidi"/>
+        </w:rPr>
+        <w:t>ExpCond</w:t>
+      </w:r>
+      <w:proofErr w:type="spellEnd"/>
+    </w:p>
+    <w:p>
+      <w:pPr>
+        <w:pStyle w:val="Heading2"/>
+      </w:pPr>
+      <w:r>
+        <w:t>Modifications</w:t>
+      </w:r>
+    </w:p>
+    <w:p>
+      <w:pPr>
+        <w:pStyle w:val="Heading3"/>
+      </w:pPr>
+      <w:proofErr w:type="spellStart"/>
+      <w:r>
+        <w:t>Token.hs</w:t>
+      </w:r>
+      <w:proofErr w:type="spellEnd"/>
+    </w:p>
+    <w:p>
+      <w:r>
+        <w:t>The graphical tokens is expanded with:</w:t>
+      </w:r>
+    </w:p>
+    <w:p>
+      <w:r>
+        <w:rPr>
+          <w:noProof/>
+          <w:lang w:eastAsia="en-GB"/>
+        </w:rPr>
+        <w:drawing>
+          <wp:inline distT="0" distB="0" distL="0" distR="0" wp14:anchorId="472061F3" wp14:editId="723901F9">
+            <wp:extent cx="1428750" cy="142875"/>
+            <wp:effectExtent l="0" t="0" r="0" b="9525"/>
+            <wp:docPr id="7" name="Picture 7"/>
+            <wp:cNvGraphicFramePr>
+              <a:graphicFrameLocks xmlns:a="http://schemas.openxmlformats.org/drawingml/2006/main" noChangeAspect="1"/>
+            </wp:cNvGraphicFramePr>
+            <a:graphic xmlns:a="http://schemas.openxmlformats.org/drawingml/2006/main">
+              <a:graphicData uri="http://schemas.openxmlformats.org/drawingml/2006/picture">
+                <pic:pic xmlns:pic="http://schemas.openxmlformats.org/drawingml/2006/picture">
+                  <pic:nvPicPr>
+                    <pic:cNvPr id="1" name=""/>
+                    <pic:cNvPicPr/>
+                  </pic:nvPicPr>
+                  <pic:blipFill>
+                    <a:blip r:embed="rId12"/>
+                    <a:stretch>
+                      <a:fillRect/>
+                    </a:stretch>
+                  </pic:blipFill>
+                  <pic:spPr>
+                    <a:xfrm>
+                      <a:off x="0" y="0"/>
+                      <a:ext cx="1428750" cy="142875"/>
+                    </a:xfrm>
+                    <a:prstGeom prst="rect">
+                      <a:avLst/>
+                    </a:prstGeom>
+                  </pic:spPr>
+                </pic:pic>
+              </a:graphicData>
+            </a:graphic>
+          </wp:inline>
+        </w:drawing>
+      </w:r>
+    </w:p>
+    <w:p>
+      <w:r>
+        <w:t>We do not need to add ‘:’ as that is already implemented as the colon token.</w:t>
+      </w:r>
+    </w:p>
+    <w:p>
+      <w:pPr>
+        <w:pStyle w:val="Heading3"/>
+      </w:pPr>
+      <w:proofErr w:type="spellStart"/>
+      <w:r>
+        <w:t>Scanner.hs</w:t>
+      </w:r>
+      <w:proofErr w:type="spellEnd"/>
+    </w:p>
+    <w:p>
+      <w:r>
+        <w:t xml:space="preserve">The scanner is extended to include the new ‘?’ token. </w:t>
+      </w:r>
+    </w:p>
+    <w:p>
+      <w:r>
+        <w:rPr>
+          <w:noProof/>
+          <w:lang w:eastAsia="en-GB"/>
+        </w:rPr>
+        <w:drawing>
+          <wp:inline distT="0" distB="0" distL="0" distR="0" wp14:anchorId="0DDBE900" wp14:editId="49EE808E">
+            <wp:extent cx="1809750" cy="200025"/>
+            <wp:effectExtent l="0" t="0" r="0" b="9525"/>
+            <wp:docPr id="8" name="Picture 8"/>
+            <wp:cNvGraphicFramePr>
+              <a:graphicFrameLocks xmlns:a="http://schemas.openxmlformats.org/drawingml/2006/main" noChangeAspect="1"/>
+            </wp:cNvGraphicFramePr>
+            <a:graphic xmlns:a="http://schemas.openxmlformats.org/drawingml/2006/main">
+              <a:graphicData uri="http://schemas.openxmlformats.org/drawingml/2006/picture">
+                <pic:pic xmlns:pic="http://schemas.openxmlformats.org/drawingml/2006/picture">
+                  <pic:nvPicPr>
+                    <pic:cNvPr id="1" name=""/>
+                    <pic:cNvPicPr/>
+                  </pic:nvPicPr>
+                  <pic:blipFill>
+                    <a:blip r:embed="rId13"/>
+                    <a:stretch>
+                      <a:fillRect/>
+                    </a:stretch>
+                  </pic:blipFill>
+                  <pic:spPr>
+                    <a:xfrm>
+                      <a:off x="0" y="0"/>
+                      <a:ext cx="1809750" cy="200025"/>
+                    </a:xfrm>
+                    <a:prstGeom prst="rect">
+                      <a:avLst/>
+                    </a:prstGeom>
+                  </pic:spPr>
+                </pic:pic>
+              </a:graphicData>
+            </a:graphic>
+          </wp:inline>
+        </w:drawing>
+      </w:r>
+    </w:p>
+    <w:p>
+      <w:pPr>
+        <w:pStyle w:val="Heading3"/>
+      </w:pPr>
+      <w:proofErr w:type="spellStart"/>
+      <w:r>
+        <w:t>AST.hs</w:t>
+      </w:r>
+      <w:proofErr w:type="spellEnd"/>
+    </w:p>
+    <w:p>
+      <w:r>
+        <w:t>The data structure ‘Expression’ is extended for the conditional expression:</w:t>
+      </w:r>
+    </w:p>
+    <w:p>
+      <w:r>
+        <w:rPr>
+          <w:noProof/>
+          <w:lang w:eastAsia="en-GB"/>
+        </w:rPr>
+        <w:drawing>
+          <wp:inline distT="0" distB="0" distL="0" distR="0" wp14:anchorId="05F63EF4" wp14:editId="075CBBE3">
+            <wp:extent cx="2171700" cy="933450"/>
+            <wp:effectExtent l="0" t="0" r="0" b="0"/>
+            <wp:docPr id="9" name="Picture 9"/>
+            <wp:cNvGraphicFramePr>
+              <a:graphicFrameLocks xmlns:a="http://schemas.openxmlformats.org/drawingml/2006/main" noChangeAspect="1"/>
+            </wp:cNvGraphicFramePr>
+            <a:graphic xmlns:a="http://schemas.openxmlformats.org/drawingml/2006/main">
+              <a:graphicData uri="http://schemas.openxmlformats.org/drawingml/2006/picture">
+                <pic:pic xmlns:pic="http://schemas.openxmlformats.org/drawingml/2006/picture">
+                  <pic:nvPicPr>
+                    <pic:cNvPr id="1" name=""/>
+                    <pic:cNvPicPr/>
+                  </pic:nvPicPr>
+                  <pic:blipFill>
+                    <a:blip r:embed="rId14"/>
+                    <a:stretch>
+                      <a:fillRect/>
+                    </a:stretch>
+                  </pic:blipFill>
+                  <pic:spPr>
+                    <a:xfrm>
+                      <a:off x="0" y="0"/>
+                      <a:ext cx="2171700" cy="933450"/>
+                    </a:xfrm>
+                    <a:prstGeom prst="rect">
+                      <a:avLst/>
+                    </a:prstGeom>
+                  </pic:spPr>
+                </pic:pic>
+              </a:graphicData>
+            </a:graphic>
+          </wp:inline>
+        </w:drawing>
+      </w:r>
+    </w:p>
+    <w:p>
+      <w:proofErr w:type="spellStart"/>
+      <w:proofErr w:type="gramStart"/>
+      <w:r>
+        <w:t>ecBool</w:t>
+      </w:r>
+      <w:proofErr w:type="spellEnd"/>
+      <w:proofErr w:type="gramEnd"/>
+      <w:r>
+        <w:t xml:space="preserve"> is the test condition, ecExp1 is the expression if the test condition it true and ecExp2 is the expression if the test condition is false.</w:t>
+      </w:r>
+    </w:p>
+    <w:p>
+      <w:pPr>
+        <w:pStyle w:val="Heading3"/>
+      </w:pPr>
+      <w:proofErr w:type="spellStart"/>
+      <w:r>
+        <w:t>Parser.y</w:t>
+      </w:r>
+      <w:proofErr w:type="spellEnd"/>
+    </w:p>
+    <w:p>
+      <w:r>
+        <w:t>The conditional symbol is added in the terminals like so:</w:t>
+      </w:r>
+    </w:p>
+    <w:p>
+      <w:r>
+        <w:rPr>
+          <w:noProof/>
+          <w:lang w:eastAsia="en-GB"/>
+        </w:rPr>
+        <w:drawing>
+          <wp:inline distT="0" distB="0" distL="0" distR="0" wp14:anchorId="7DEB3268" wp14:editId="756EDA16">
+            <wp:extent cx="1914525" cy="190500"/>
+            <wp:effectExtent l="0" t="0" r="9525" b="0"/>
+            <wp:docPr id="12" name="Picture 12"/>
+            <wp:cNvGraphicFramePr>
+              <a:graphicFrameLocks xmlns:a="http://schemas.openxmlformats.org/drawingml/2006/main" noChangeAspect="1"/>
+            </wp:cNvGraphicFramePr>
+            <a:graphic xmlns:a="http://schemas.openxmlformats.org/drawingml/2006/main">
+              <a:graphicData uri="http://schemas.openxmlformats.org/drawingml/2006/picture">
+                <pic:pic xmlns:pic="http://schemas.openxmlformats.org/drawingml/2006/picture">
+                  <pic:nvPicPr>
+                    <pic:cNvPr id="1" name=""/>
+                    <pic:cNvPicPr/>
+                  </pic:nvPicPr>
+                  <pic:blipFill>
+                    <a:blip r:embed="rId15"/>
+                    <a:stretch>
+                      <a:fillRect/>
+                    </a:stretch>
+                  </pic:blipFill>
+                  <pic:spPr>
+                    <a:xfrm>
+                      <a:off x="0" y="0"/>
+                      <a:ext cx="1914525" cy="190500"/>
+                    </a:xfrm>
+                    <a:prstGeom prst="rect">
+                      <a:avLst/>
+                    </a:prstGeom>
+                  </pic:spPr>
+                </pic:pic>
+              </a:graphicData>
+            </a:graphic>
+          </wp:inline>
+        </w:drawing>
+      </w:r>
+    </w:p>
+    <w:p>
+      <w:r>
+        <w:lastRenderedPageBreak/>
+        <w:t xml:space="preserve">Again no need to add ‘:’ as that already in exists in the terminal </w:t>
+      </w:r>
+      <w:proofErr w:type="spellStart"/>
+      <w:r>
+        <w:t>symobls</w:t>
+      </w:r>
+      <w:proofErr w:type="spellEnd"/>
+      <w:r>
+        <w:t>.</w:t>
+      </w:r>
+    </w:p>
+    <w:p/>
+    <w:p>
+      <w:r>
+        <w:t xml:space="preserve">The </w:t>
+      </w:r>
+      <w:r>
+        <w:t>precedence of expression is set</w:t>
+      </w:r>
+      <w:r>
+        <w:t xml:space="preserve"> for ‘?’</w:t>
+      </w:r>
+      <w:r>
+        <w:t xml:space="preserve"> and</w:t>
+      </w:r>
+      <w:r>
+        <w:t xml:space="preserve"> ‘:’:</w:t>
+      </w:r>
+    </w:p>
+    <w:p>
+      <w:r>
+        <w:rPr>
+          <w:noProof/>
+          <w:lang w:eastAsia="en-GB"/>
+        </w:rPr>
+        <w:drawing>
+          <wp:inline distT="0" distB="0" distL="0" distR="0" wp14:anchorId="14512973" wp14:editId="55BE6662">
+            <wp:extent cx="1266825" cy="542925"/>
+            <wp:effectExtent l="0" t="0" r="9525" b="9525"/>
+            <wp:docPr id="11" name="Picture 11"/>
+            <wp:cNvGraphicFramePr>
+              <a:graphicFrameLocks xmlns:a="http://schemas.openxmlformats.org/drawingml/2006/main" noChangeAspect="1"/>
+            </wp:cNvGraphicFramePr>
+            <a:graphic xmlns:a="http://schemas.openxmlformats.org/drawingml/2006/main">
+              <a:graphicData uri="http://schemas.openxmlformats.org/drawingml/2006/picture">
+                <pic:pic xmlns:pic="http://schemas.openxmlformats.org/drawingml/2006/picture">
+                  <pic:nvPicPr>
+                    <pic:cNvPr id="1" name=""/>
+                    <pic:cNvPicPr/>
+                  </pic:nvPicPr>
+                  <pic:blipFill>
+                    <a:blip r:embed="rId16"/>
+                    <a:stretch>
+                      <a:fillRect/>
+                    </a:stretch>
+                  </pic:blipFill>
+                  <pic:spPr>
+                    <a:xfrm>
+                      <a:off x="0" y="0"/>
+                      <a:ext cx="1266825" cy="542925"/>
+                    </a:xfrm>
+                    <a:prstGeom prst="rect">
+                      <a:avLst/>
+                    </a:prstGeom>
+                  </pic:spPr>
+                </pic:pic>
+              </a:graphicData>
+            </a:graphic>
+          </wp:inline>
+        </w:drawing>
+      </w:r>
+    </w:p>
+    <w:p>
+      <w:r>
+        <w:t>The parser is extended with the new expression definition:</w:t>
+      </w:r>
+    </w:p>
+    <w:p>
+      <w:r>
+        <w:rPr>
+          <w:noProof/>
+          <w:lang w:eastAsia="en-GB"/>
+        </w:rPr>
+        <w:drawing>
+          <wp:inline distT="0" distB="0" distL="0" distR="0" wp14:anchorId="50706A19" wp14:editId="3C1F5610">
+            <wp:extent cx="3695700" cy="809625"/>
+            <wp:effectExtent l="0" t="0" r="0" b="9525"/>
+            <wp:docPr id="10" name="Picture 10"/>
+            <wp:cNvGraphicFramePr>
+              <a:graphicFrameLocks xmlns:a="http://schemas.openxmlformats.org/drawingml/2006/main" noChangeAspect="1"/>
+            </wp:cNvGraphicFramePr>
+            <a:graphic xmlns:a="http://schemas.openxmlformats.org/drawingml/2006/main">
+              <a:graphicData uri="http://schemas.openxmlformats.org/drawingml/2006/picture">
+                <pic:pic xmlns:pic="http://schemas.openxmlformats.org/drawingml/2006/picture">
+                  <pic:nvPicPr>
+                    <pic:cNvPr id="1" name=""/>
+                    <pic:cNvPicPr/>
+                  </pic:nvPicPr>
+                  <pic:blipFill>
+                    <a:blip r:embed="rId17"/>
+                    <a:stretch>
+                      <a:fillRect/>
+                    </a:stretch>
+                  </pic:blipFill>
+                  <pic:spPr>
+                    <a:xfrm>
+                      <a:off x="0" y="0"/>
+                      <a:ext cx="3695700" cy="809625"/>
+                    </a:xfrm>
+                    <a:prstGeom prst="rect">
+                      <a:avLst/>
+                    </a:prstGeom>
+                  </pic:spPr>
+                </pic:pic>
+              </a:graphicData>
+            </a:graphic>
+          </wp:inline>
+        </w:drawing>
+      </w:r>
+    </w:p>
+    <w:p>
+      <w:pPr>
+        <w:pStyle w:val="Heading3"/>
+      </w:pPr>
+      <w:proofErr w:type="spellStart"/>
+      <w:r>
+        <w:t>PPAST.hs</w:t>
+      </w:r>
+      <w:proofErr w:type="spellEnd"/>
+    </w:p>
+    <w:p>
+      <w:r>
+        <w:t>The pretty printer is modified so it can print out the conditional expression</w:t>
+      </w:r>
+    </w:p>
+    <w:p>
+      <w:r>
+        <w:rPr>
+          <w:noProof/>
+          <w:lang w:eastAsia="en-GB"/>
+        </w:rPr>
+        <w:drawing>
+          <wp:inline distT="0" distB="0" distL="0" distR="0" wp14:anchorId="2C20386A" wp14:editId="5AA87F55">
+            <wp:extent cx="5648325" cy="704850"/>
+            <wp:effectExtent l="0" t="0" r="9525" b="0"/>
+            <wp:docPr id="14" name="Picture 14"/>
+            <wp:cNvGraphicFramePr>
+              <a:graphicFrameLocks xmlns:a="http://schemas.openxmlformats.org/drawingml/2006/main" noChangeAspect="1"/>
+            </wp:cNvGraphicFramePr>
+            <a:graphic xmlns:a="http://schemas.openxmlformats.org/drawingml/2006/main">
+              <a:graphicData uri="http://schemas.openxmlformats.org/drawingml/2006/picture">
+                <pic:pic xmlns:pic="http://schemas.openxmlformats.org/drawingml/2006/picture">
+                  <pic:nvPicPr>
+                    <pic:cNvPr id="1" name=""/>
+                    <pic:cNvPicPr/>
+                  </pic:nvPicPr>
+                  <pic:blipFill>
+                    <a:blip r:embed="rId18"/>
+                    <a:stretch>
+                      <a:fillRect/>
+                    </a:stretch>
+                  </pic:blipFill>
+                  <pic:spPr>
+                    <a:xfrm>
+                      <a:off x="0" y="0"/>
+                      <a:ext cx="5648325" cy="704850"/>
+                    </a:xfrm>
+                    <a:prstGeom prst="rect">
+                      <a:avLst/>
+                    </a:prstGeom>
+                  </pic:spPr>
+                </pic:pic>
+              </a:graphicData>
+            </a:graphic>
+          </wp:inline>
+        </w:drawing>
+      </w:r>
     </w:p>
     <w:p>
       <w:pPr>
@@ -244,6 +1316,19 @@
       </w:r>
     </w:p>
     <w:p>
+      <w:r>
+        <w:t xml:space="preserve">This task involved the implementation of </w:t>
+      </w:r>
+      <w:proofErr w:type="spellStart"/>
+      <w:r>
+        <w:t>elsif</w:t>
+      </w:r>
+      <w:proofErr w:type="spellEnd"/>
+      <w:r>
+        <w:t xml:space="preserve"> style if’s along with optional else as the original code did not support if…then without an else statement afterwards.</w:t>
+      </w:r>
+    </w:p>
+    <w:p>
       <w:pPr>
         <w:pStyle w:val="Heading2"/>
       </w:pPr>
@@ -260,22 +1345,28 @@
       </w:r>
     </w:p>
     <w:p>
-      <m:oMathPara>
-        <m:oMath>
-          <m:r>
-            <w:rPr>
-              <w:rFonts w:ascii="Cambria Math" w:hAnsi="Cambria Math"/>
-            </w:rPr>
-            <m:t>Keyword→…</m:t>
-          </m:r>
-          <m:r>
-            <w:rPr>
-              <w:rFonts w:ascii="Cambria Math" w:hAnsi="Cambria Math"/>
-            </w:rPr>
-            <m:t>| elsif</m:t>
-          </m:r>
-        </m:oMath>
-      </m:oMathPara>
+      <w:pPr>
+        <w:rPr>
+          <w:b/>
+        </w:rPr>
+      </w:pPr>
+      <w:r>
+        <w:rPr>
+          <w:i/>
+        </w:rPr>
+        <w:t xml:space="preserve">Keyword </w:t>
+      </w:r>
+      <w:r>
+        <w:t xml:space="preserve">-&gt; … | </w:t>
+      </w:r>
+      <w:proofErr w:type="spellStart"/>
+      <w:r>
+        <w:rPr>
+          <w:b/>
+        </w:rPr>
+        <w:t>elsif</w:t>
+      </w:r>
+      <w:proofErr w:type="spellEnd"/>
     </w:p>
     <w:p>
       <w:pPr>
@@ -287,54 +1378,134 @@
     </w:p>
     <w:p>
       <w:pPr>
-        <w:rPr>
-          <w:rFonts w:asciiTheme="majorHAnsi" w:eastAsiaTheme="majorEastAsia" w:hAnsiTheme="majorHAnsi" w:cstheme="majorBidi"/>
-        </w:rPr>
-      </w:pPr>
-      <m:oMathPara>
-        <m:oMath>
-          <m:r>
-            <w:rPr>
-              <w:rFonts w:ascii="Cambria Math" w:hAnsi="Cambria Math"/>
-            </w:rPr>
-            <m:t xml:space="preserve">Command→…| </m:t>
-          </m:r>
-          <m:r>
-            <w:rPr>
-              <w:rFonts w:ascii="Cambria Math" w:hAnsi="Cambria Math"/>
-            </w:rPr>
-            <m:t xml:space="preserve">if Expression then Command </m:t>
-          </m:r>
-          <m:r>
-            <w:rPr>
-              <w:rFonts w:ascii="Cambria Math" w:hAnsi="Cambria Math"/>
-            </w:rPr>
-            <w:br/>
-          </m:r>
-        </m:oMath>
-        <m:oMath>
-          <m:r>
-            <w:rPr>
-              <w:rFonts w:ascii="Cambria Math" w:hAnsi="Cambria Math"/>
-            </w:rPr>
-            <m:t>elsif Expression then Command</m:t>
-          </m:r>
-          <m:r>
-            <w:rPr>
-              <w:rFonts w:ascii="Cambria Math" w:hAnsi="Cambria Math"/>
-            </w:rPr>
-            <w:br/>
-          </m:r>
-        </m:oMath>
-        <m:oMath>
-          <m:r>
-            <w:rPr>
-              <w:rFonts w:ascii="Cambria Math" w:hAnsi="Cambria Math"/>
-            </w:rPr>
-            <m:t>else Command</m:t>
-          </m:r>
-        </m:oMath>
-      </m:oMathPara>
+        <w:spacing w:after="0"/>
+        <w:rPr>
+          <w:rFonts w:asciiTheme="majorHAnsi" w:eastAsiaTheme="majorEastAsia" w:hAnsiTheme="majorHAnsi" w:cstheme="majorBidi"/>
+          <w:i/>
+        </w:rPr>
+      </w:pPr>
+      <w:r>
+        <w:rPr>
+          <w:rFonts w:asciiTheme="majorHAnsi" w:eastAsiaTheme="majorEastAsia" w:hAnsiTheme="majorHAnsi" w:cstheme="majorBidi"/>
+          <w:i/>
+        </w:rPr>
+        <w:t>Command</w:t>
+      </w:r>
+      <w:r>
+        <w:rPr>
+          <w:rFonts w:asciiTheme="majorHAnsi" w:eastAsiaTheme="majorEastAsia" w:hAnsiTheme="majorHAnsi" w:cstheme="majorBidi"/>
+        </w:rPr>
+        <w:t xml:space="preserve"> -&gt; … | </w:t>
+      </w:r>
+      <w:r>
+        <w:rPr>
+          <w:rFonts w:asciiTheme="majorHAnsi" w:eastAsiaTheme="majorEastAsia" w:hAnsiTheme="majorHAnsi" w:cstheme="majorBidi"/>
+          <w:b/>
+        </w:rPr>
+        <w:t xml:space="preserve">if </w:t>
+      </w:r>
+      <w:r>
+        <w:rPr>
+          <w:rFonts w:asciiTheme="majorHAnsi" w:eastAsiaTheme="majorEastAsia" w:hAnsiTheme="majorHAnsi" w:cstheme="majorBidi"/>
+          <w:i/>
+        </w:rPr>
+        <w:t xml:space="preserve">Expression </w:t>
+      </w:r>
+      <w:r>
+        <w:rPr>
+          <w:rFonts w:asciiTheme="majorHAnsi" w:eastAsiaTheme="majorEastAsia" w:hAnsiTheme="majorHAnsi" w:cstheme="majorBidi"/>
+          <w:b/>
+        </w:rPr>
+        <w:t xml:space="preserve">then </w:t>
+      </w:r>
+      <w:r>
+        <w:rPr>
+          <w:rFonts w:asciiTheme="majorHAnsi" w:eastAsiaTheme="majorEastAsia" w:hAnsiTheme="majorHAnsi" w:cstheme="majorBidi"/>
+          <w:i/>
+        </w:rPr>
+        <w:t xml:space="preserve">Command </w:t>
+      </w:r>
+    </w:p>
+    <w:p>
+      <w:pPr>
+        <w:spacing w:after="0"/>
+        <w:ind w:left="720" w:firstLine="720"/>
+        <w:rPr>
+          <w:rFonts w:asciiTheme="majorHAnsi" w:eastAsiaTheme="majorEastAsia" w:hAnsiTheme="majorHAnsi" w:cstheme="majorBidi"/>
+          <w:i/>
+        </w:rPr>
+      </w:pPr>
+      <w:proofErr w:type="spellStart"/>
+      <w:proofErr w:type="gramStart"/>
+      <w:r>
+        <w:rPr>
+          <w:rFonts w:asciiTheme="majorHAnsi" w:eastAsiaTheme="majorEastAsia" w:hAnsiTheme="majorHAnsi" w:cstheme="majorBidi"/>
+          <w:b/>
+        </w:rPr>
+        <w:t>elsif</w:t>
+      </w:r>
+      <w:proofErr w:type="spellEnd"/>
+      <w:proofErr w:type="gramEnd"/>
+      <w:r>
+        <w:rPr>
+          <w:rFonts w:asciiTheme="majorHAnsi" w:eastAsiaTheme="majorEastAsia" w:hAnsiTheme="majorHAnsi" w:cstheme="majorBidi"/>
+          <w:b/>
+        </w:rPr>
+        <w:t xml:space="preserve"> </w:t>
+      </w:r>
+      <w:r>
+        <w:rPr>
+          <w:rFonts w:asciiTheme="majorHAnsi" w:eastAsiaTheme="majorEastAsia" w:hAnsiTheme="majorHAnsi" w:cstheme="majorBidi"/>
+          <w:i/>
+        </w:rPr>
+        <w:t xml:space="preserve">Expression </w:t>
+      </w:r>
+      <w:r>
+        <w:rPr>
+          <w:rFonts w:asciiTheme="majorHAnsi" w:eastAsiaTheme="majorEastAsia" w:hAnsiTheme="majorHAnsi" w:cstheme="majorBidi"/>
+          <w:b/>
+        </w:rPr>
+        <w:t xml:space="preserve">then </w:t>
+      </w:r>
+      <w:r>
+        <w:rPr>
+          <w:rFonts w:asciiTheme="majorHAnsi" w:eastAsiaTheme="majorEastAsia" w:hAnsiTheme="majorHAnsi" w:cstheme="majorBidi"/>
+          <w:i/>
+        </w:rPr>
+        <w:t xml:space="preserve">Command </w:t>
+      </w:r>
+    </w:p>
+    <w:p>
+      <w:pPr>
+        <w:ind w:left="720" w:firstLine="720"/>
+        <w:rPr>
+          <w:rFonts w:asciiTheme="majorHAnsi" w:eastAsiaTheme="majorEastAsia" w:hAnsiTheme="majorHAnsi" w:cstheme="majorBidi"/>
+          <w:b/>
+        </w:rPr>
+      </w:pPr>
+      <w:proofErr w:type="gramStart"/>
+      <w:r>
+        <w:rPr>
+          <w:rFonts w:asciiTheme="majorHAnsi" w:eastAsiaTheme="majorEastAsia" w:hAnsiTheme="majorHAnsi" w:cstheme="majorBidi"/>
+          <w:b/>
+        </w:rPr>
+        <w:t>else</w:t>
+      </w:r>
+      <w:proofErr w:type="gramEnd"/>
+      <w:r>
+        <w:rPr>
+          <w:rFonts w:asciiTheme="majorHAnsi" w:eastAsiaTheme="majorEastAsia" w:hAnsiTheme="majorHAnsi" w:cstheme="majorBidi"/>
+          <w:b/>
+        </w:rPr>
+        <w:t xml:space="preserve"> </w:t>
+      </w:r>
+      <w:r>
+        <w:rPr>
+          <w:rFonts w:asciiTheme="majorHAnsi" w:eastAsiaTheme="majorEastAsia" w:hAnsiTheme="majorHAnsi" w:cstheme="majorBidi"/>
+          <w:i/>
+        </w:rPr>
+        <w:t>Command</w:t>
+      </w:r>
     </w:p>
     <w:p>
       <w:pPr>
@@ -346,54 +1517,216 @@
     </w:p>
     <w:p>
       <w:pPr>
-        <w:rPr>
-          <w:rFonts w:asciiTheme="majorHAnsi" w:eastAsiaTheme="majorEastAsia" w:hAnsiTheme="majorHAnsi" w:cstheme="majorBidi"/>
-        </w:rPr>
-      </w:pPr>
-      <m:oMathPara>
-        <m:oMath>
-          <m:r>
-            <w:rPr>
-              <w:rFonts w:ascii="Cambria Math" w:hAnsi="Cambria Math"/>
-            </w:rPr>
-            <m:t xml:space="preserve">Command→…| </m:t>
-          </m:r>
-          <m:r>
-            <w:rPr>
-              <w:rFonts w:ascii="Cambria Math" w:hAnsi="Cambria Math"/>
-            </w:rPr>
-            <m:t xml:space="preserve">if Expression then Command </m:t>
-          </m:r>
-          <m:r>
-            <w:rPr>
-              <w:rFonts w:ascii="Cambria Math" w:hAnsi="Cambria Math"/>
-            </w:rPr>
-            <w:br/>
-          </m:r>
-        </m:oMath>
-        <m:oMath>
-          <m:r>
-            <w:rPr>
-              <w:rFonts w:ascii="Cambria Math" w:hAnsi="Cambria Math"/>
-            </w:rPr>
-            <m:t>elsif Expression then Command</m:t>
-          </m:r>
-          <m:r>
-            <w:rPr>
-              <w:rFonts w:ascii="Cambria Math" w:hAnsi="Cambria Math"/>
-            </w:rPr>
-            <w:br/>
-          </m:r>
-        </m:oMath>
-        <m:oMath>
-          <m:r>
-            <w:rPr>
-              <w:rFonts w:ascii="Cambria Math" w:hAnsi="Cambria Math"/>
-            </w:rPr>
-            <m:t>else Command                                                                     CmdIf</m:t>
-          </m:r>
-        </m:oMath>
-      </m:oMathPara>
+        <w:spacing w:after="0"/>
+        <w:rPr>
+          <w:rFonts w:asciiTheme="majorHAnsi" w:eastAsiaTheme="majorEastAsia" w:hAnsiTheme="majorHAnsi" w:cstheme="majorBidi"/>
+          <w:i/>
+        </w:rPr>
+      </w:pPr>
+      <w:r>
+        <w:rPr>
+          <w:rFonts w:asciiTheme="majorHAnsi" w:eastAsiaTheme="majorEastAsia" w:hAnsiTheme="majorHAnsi" w:cstheme="majorBidi"/>
+          <w:i/>
+        </w:rPr>
+        <w:t xml:space="preserve">Command </w:t>
+      </w:r>
+      <w:r>
+        <w:rPr>
+          <w:rFonts w:asciiTheme="majorHAnsi" w:eastAsiaTheme="majorEastAsia" w:hAnsiTheme="majorHAnsi" w:cstheme="majorBidi"/>
+        </w:rPr>
+        <w:t xml:space="preserve">-&gt; … | </w:t>
+      </w:r>
+      <w:r>
+        <w:rPr>
+          <w:rFonts w:asciiTheme="majorHAnsi" w:eastAsiaTheme="majorEastAsia" w:hAnsiTheme="majorHAnsi" w:cstheme="majorBidi"/>
+          <w:b/>
+        </w:rPr>
+        <w:t xml:space="preserve">if </w:t>
+      </w:r>
+      <w:r>
+        <w:rPr>
+          <w:rFonts w:asciiTheme="majorHAnsi" w:eastAsiaTheme="majorEastAsia" w:hAnsiTheme="majorHAnsi" w:cstheme="majorBidi"/>
+          <w:i/>
+        </w:rPr>
+        <w:t xml:space="preserve">Expression </w:t>
+      </w:r>
+      <w:r>
+        <w:rPr>
+          <w:rFonts w:asciiTheme="majorHAnsi" w:eastAsiaTheme="majorEastAsia" w:hAnsiTheme="majorHAnsi" w:cstheme="majorBidi"/>
+          <w:b/>
+        </w:rPr>
+        <w:t xml:space="preserve">then </w:t>
+      </w:r>
+      <w:r>
+        <w:rPr>
+          <w:rFonts w:asciiTheme="majorHAnsi" w:eastAsiaTheme="majorEastAsia" w:hAnsiTheme="majorHAnsi" w:cstheme="majorBidi"/>
+          <w:i/>
+        </w:rPr>
+        <w:t>Command</w:t>
+      </w:r>
+    </w:p>
+    <w:p>
+      <w:pPr>
+        <w:spacing w:after="0"/>
+        <w:rPr>
+          <w:rFonts w:asciiTheme="majorHAnsi" w:eastAsiaTheme="majorEastAsia" w:hAnsiTheme="majorHAnsi" w:cstheme="majorBidi"/>
+          <w:i/>
+        </w:rPr>
+      </w:pPr>
+      <w:r>
+        <w:rPr>
+          <w:rFonts w:asciiTheme="majorHAnsi" w:eastAsiaTheme="majorEastAsia" w:hAnsiTheme="majorHAnsi" w:cstheme="majorBidi"/>
+          <w:i/>
+        </w:rPr>
+        <w:tab/>
+      </w:r>
+      <w:r>
+        <w:rPr>
+          <w:rFonts w:asciiTheme="majorHAnsi" w:eastAsiaTheme="majorEastAsia" w:hAnsiTheme="majorHAnsi" w:cstheme="majorBidi"/>
+          <w:i/>
+        </w:rPr>
+        <w:tab/>
+      </w:r>
+      <w:proofErr w:type="spellStart"/>
+      <w:proofErr w:type="gramStart"/>
+      <w:r>
+        <w:rPr>
+          <w:rFonts w:asciiTheme="majorHAnsi" w:eastAsiaTheme="majorEastAsia" w:hAnsiTheme="majorHAnsi" w:cstheme="majorBidi"/>
+          <w:b/>
+        </w:rPr>
+        <w:t>e</w:t>
+      </w:r>
+      <w:r>
+        <w:rPr>
+          <w:rFonts w:asciiTheme="majorHAnsi" w:eastAsiaTheme="majorEastAsia" w:hAnsiTheme="majorHAnsi" w:cstheme="majorBidi"/>
+          <w:b/>
+        </w:rPr>
+        <w:t>lsif</w:t>
+      </w:r>
+      <w:proofErr w:type="spellEnd"/>
+      <w:proofErr w:type="gramEnd"/>
+      <w:r>
+        <w:rPr>
+          <w:rFonts w:asciiTheme="majorHAnsi" w:eastAsiaTheme="majorEastAsia" w:hAnsiTheme="majorHAnsi" w:cstheme="majorBidi"/>
+          <w:b/>
+        </w:rPr>
+        <w:t xml:space="preserve"> </w:t>
+      </w:r>
+      <w:r>
+        <w:rPr>
+          <w:rFonts w:asciiTheme="majorHAnsi" w:eastAsiaTheme="majorEastAsia" w:hAnsiTheme="majorHAnsi" w:cstheme="majorBidi"/>
+          <w:i/>
+        </w:rPr>
+        <w:t xml:space="preserve">Expression </w:t>
+      </w:r>
+      <w:r>
+        <w:rPr>
+          <w:rFonts w:asciiTheme="majorHAnsi" w:eastAsiaTheme="majorEastAsia" w:hAnsiTheme="majorHAnsi" w:cstheme="majorBidi"/>
+          <w:b/>
+        </w:rPr>
+        <w:t xml:space="preserve">then </w:t>
+      </w:r>
+      <w:r>
+        <w:rPr>
+          <w:rFonts w:asciiTheme="majorHAnsi" w:eastAsiaTheme="majorEastAsia" w:hAnsiTheme="majorHAnsi" w:cstheme="majorBidi"/>
+          <w:i/>
+        </w:rPr>
+        <w:t>Command</w:t>
+      </w:r>
+    </w:p>
+    <w:p>
+      <w:pPr>
+        <w:rPr>
+          <w:rFonts w:asciiTheme="majorHAnsi" w:eastAsiaTheme="majorEastAsia" w:hAnsiTheme="majorHAnsi" w:cstheme="majorBidi"/>
+        </w:rPr>
+      </w:pPr>
+      <w:r>
+        <w:rPr>
+          <w:rFonts w:asciiTheme="majorHAnsi" w:eastAsiaTheme="majorEastAsia" w:hAnsiTheme="majorHAnsi" w:cstheme="majorBidi"/>
+          <w:i/>
+        </w:rPr>
+        <w:tab/>
+      </w:r>
+      <w:r>
+        <w:rPr>
+          <w:rFonts w:asciiTheme="majorHAnsi" w:eastAsiaTheme="majorEastAsia" w:hAnsiTheme="majorHAnsi" w:cstheme="majorBidi"/>
+          <w:i/>
+        </w:rPr>
+        <w:tab/>
+      </w:r>
+      <w:proofErr w:type="gramStart"/>
+      <w:r>
+        <w:rPr>
+          <w:rFonts w:asciiTheme="majorHAnsi" w:eastAsiaTheme="majorEastAsia" w:hAnsiTheme="majorHAnsi" w:cstheme="majorBidi"/>
+          <w:b/>
+        </w:rPr>
+        <w:t>else</w:t>
+      </w:r>
+      <w:proofErr w:type="gramEnd"/>
+      <w:r>
+        <w:rPr>
+          <w:rFonts w:asciiTheme="majorHAnsi" w:eastAsiaTheme="majorEastAsia" w:hAnsiTheme="majorHAnsi" w:cstheme="majorBidi"/>
+          <w:b/>
+        </w:rPr>
+        <w:t xml:space="preserve"> </w:t>
+      </w:r>
+      <w:r>
+        <w:rPr>
+          <w:rFonts w:asciiTheme="majorHAnsi" w:eastAsiaTheme="majorEastAsia" w:hAnsiTheme="majorHAnsi" w:cstheme="majorBidi"/>
+          <w:i/>
+        </w:rPr>
+        <w:t>Command</w:t>
+      </w:r>
+      <w:r>
+        <w:rPr>
+          <w:rFonts w:asciiTheme="majorHAnsi" w:eastAsiaTheme="majorEastAsia" w:hAnsiTheme="majorHAnsi" w:cstheme="majorBidi"/>
+          <w:i/>
+        </w:rPr>
+        <w:tab/>
+      </w:r>
+      <w:r>
+        <w:rPr>
+          <w:rFonts w:asciiTheme="majorHAnsi" w:eastAsiaTheme="majorEastAsia" w:hAnsiTheme="majorHAnsi" w:cstheme="majorBidi"/>
+          <w:i/>
+        </w:rPr>
+        <w:tab/>
+      </w:r>
+      <w:r>
+        <w:rPr>
+          <w:rFonts w:asciiTheme="majorHAnsi" w:eastAsiaTheme="majorEastAsia" w:hAnsiTheme="majorHAnsi" w:cstheme="majorBidi"/>
+          <w:i/>
+        </w:rPr>
+        <w:tab/>
+      </w:r>
+      <w:r>
+        <w:rPr>
+          <w:rFonts w:asciiTheme="majorHAnsi" w:eastAsiaTheme="majorEastAsia" w:hAnsiTheme="majorHAnsi" w:cstheme="majorBidi"/>
+          <w:i/>
+        </w:rPr>
+        <w:tab/>
+      </w:r>
+      <w:r>
+        <w:rPr>
+          <w:rFonts w:asciiTheme="majorHAnsi" w:eastAsiaTheme="majorEastAsia" w:hAnsiTheme="majorHAnsi" w:cstheme="majorBidi"/>
+          <w:i/>
+        </w:rPr>
+        <w:tab/>
+      </w:r>
+      <w:r>
+        <w:rPr>
+          <w:rFonts w:asciiTheme="majorHAnsi" w:eastAsiaTheme="majorEastAsia" w:hAnsiTheme="majorHAnsi" w:cstheme="majorBidi"/>
+          <w:i/>
+        </w:rPr>
+        <w:tab/>
+      </w:r>
+      <w:proofErr w:type="spellStart"/>
+      <w:r>
+        <w:rPr>
+          <w:rFonts w:asciiTheme="majorHAnsi" w:eastAsiaTheme="majorEastAsia" w:hAnsiTheme="majorHAnsi" w:cstheme="majorBidi"/>
+        </w:rPr>
+        <w:t>CmdIf</w:t>
+      </w:r>
+      <w:proofErr w:type="spellEnd"/>
     </w:p>
     <w:p>
       <w:pPr>
@@ -410,15 +1743,521 @@
     </w:p>
     <w:p>
       <w:pPr>
-        <w:rPr>
-          <w:rFonts w:asciiTheme="majorHAnsi" w:eastAsiaTheme="majorEastAsia" w:hAnsiTheme="majorHAnsi" w:cstheme="majorBidi"/>
-        </w:rPr>
-      </w:pPr>
+        <w:pStyle w:val="Heading2"/>
+      </w:pPr>
+      <w:r>
+        <w:t>Modifications</w:t>
+      </w:r>
+    </w:p>
+    <w:p>
+      <w:pPr>
+        <w:pStyle w:val="Heading3"/>
+      </w:pPr>
+      <w:proofErr w:type="spellStart"/>
+      <w:r>
+        <w:t>Token.hs</w:t>
+      </w:r>
+      <w:proofErr w:type="spellEnd"/>
+    </w:p>
+    <w:p>
+      <w:r>
+        <w:t xml:space="preserve">The </w:t>
+      </w:r>
+      <w:proofErr w:type="spellStart"/>
+      <w:r>
+        <w:t>elsif</w:t>
+      </w:r>
+      <w:proofErr w:type="spellEnd"/>
+      <w:r>
+        <w:t xml:space="preserve"> keyword is added to the tokens:</w:t>
+      </w:r>
+    </w:p>
+    <w:p>
+      <w:r>
+        <w:rPr>
+          <w:noProof/>
+          <w:lang w:eastAsia="en-GB"/>
+        </w:rPr>
+        <w:drawing>
+          <wp:inline distT="0" distB="0" distL="0" distR="0" wp14:anchorId="321758EF" wp14:editId="508996BA">
+            <wp:extent cx="1905000" cy="219075"/>
+            <wp:effectExtent l="0" t="0" r="0" b="9525"/>
+            <wp:docPr id="15" name="Picture 15"/>
+            <wp:cNvGraphicFramePr>
+              <a:graphicFrameLocks xmlns:a="http://schemas.openxmlformats.org/drawingml/2006/main" noChangeAspect="1"/>
+            </wp:cNvGraphicFramePr>
+            <a:graphic xmlns:a="http://schemas.openxmlformats.org/drawingml/2006/main">
+              <a:graphicData uri="http://schemas.openxmlformats.org/drawingml/2006/picture">
+                <pic:pic xmlns:pic="http://schemas.openxmlformats.org/drawingml/2006/picture">
+                  <pic:nvPicPr>
+                    <pic:cNvPr id="1" name=""/>
+                    <pic:cNvPicPr/>
+                  </pic:nvPicPr>
+                  <pic:blipFill>
+                    <a:blip r:embed="rId19"/>
+                    <a:stretch>
+                      <a:fillRect/>
+                    </a:stretch>
+                  </pic:blipFill>
+                  <pic:spPr>
+                    <a:xfrm>
+                      <a:off x="0" y="0"/>
+                      <a:ext cx="1905000" cy="219075"/>
+                    </a:xfrm>
+                    <a:prstGeom prst="rect">
+                      <a:avLst/>
+                    </a:prstGeom>
+                  </pic:spPr>
+                </pic:pic>
+              </a:graphicData>
+            </a:graphic>
+          </wp:inline>
+        </w:drawing>
+      </w:r>
+    </w:p>
+    <w:p>
+      <w:pPr>
+        <w:pStyle w:val="Heading3"/>
+      </w:pPr>
+      <w:proofErr w:type="spellStart"/>
+      <w:r>
+        <w:lastRenderedPageBreak/>
+        <w:t>AST.hs</w:t>
+      </w:r>
+      <w:proofErr w:type="spellEnd"/>
+    </w:p>
+    <w:p>
+      <w:r>
+        <w:t xml:space="preserve">The data structure </w:t>
+      </w:r>
+      <w:proofErr w:type="spellStart"/>
+      <w:r>
+        <w:t>CmdIf</w:t>
+      </w:r>
+      <w:proofErr w:type="spellEnd"/>
+      <w:r>
+        <w:t xml:space="preserve"> is modified to include the </w:t>
+      </w:r>
+      <w:proofErr w:type="spellStart"/>
+      <w:r>
+        <w:t>elsif</w:t>
+      </w:r>
+      <w:proofErr w:type="spellEnd"/>
+      <w:r>
+        <w:t xml:space="preserve"> and optional else.</w:t>
+      </w:r>
+    </w:p>
+    <w:p>
+      <w:proofErr w:type="spellStart"/>
+      <w:proofErr w:type="gramStart"/>
+      <w:r>
+        <w:t>ciElse</w:t>
+      </w:r>
+      <w:proofErr w:type="spellEnd"/>
+      <w:proofErr w:type="gramEnd"/>
+      <w:r>
+        <w:t xml:space="preserve"> is modified from Command to Maybe Command, maybe command will return nothing if there is no else or will return a command.</w:t>
+      </w:r>
+    </w:p>
+    <w:p>
+      <w:proofErr w:type="spellStart"/>
+      <w:proofErr w:type="gramStart"/>
+      <w:r>
+        <w:t>ciElsIf</w:t>
+      </w:r>
+      <w:proofErr w:type="spellEnd"/>
+      <w:proofErr w:type="gramEnd"/>
+      <w:r>
+        <w:t xml:space="preserve"> is a list of expression, command tuples. It is a set because there can be any number of </w:t>
+      </w:r>
+      <w:proofErr w:type="spellStart"/>
+      <w:r>
+        <w:t>elsifs</w:t>
+      </w:r>
+      <w:proofErr w:type="spellEnd"/>
+      <w:r>
+        <w:t>.</w:t>
+      </w:r>
+    </w:p>
+    <w:p>
+      <w:pPr>
+        <w:pStyle w:val="Heading3"/>
+      </w:pPr>
+      <w:r>
+        <w:rPr>
+          <w:noProof/>
+          <w:lang w:eastAsia="en-GB"/>
+        </w:rPr>
+        <w:drawing>
+          <wp:inline distT="0" distB="0" distL="0" distR="0" wp14:anchorId="1B2B764A" wp14:editId="3A5657A4">
+            <wp:extent cx="3486150" cy="1038225"/>
+            <wp:effectExtent l="0" t="0" r="0" b="9525"/>
+            <wp:docPr id="17" name="Picture 17"/>
+            <wp:cNvGraphicFramePr>
+              <a:graphicFrameLocks xmlns:a="http://schemas.openxmlformats.org/drawingml/2006/main" noChangeAspect="1"/>
+            </wp:cNvGraphicFramePr>
+            <a:graphic xmlns:a="http://schemas.openxmlformats.org/drawingml/2006/main">
+              <a:graphicData uri="http://schemas.openxmlformats.org/drawingml/2006/picture">
+                <pic:pic xmlns:pic="http://schemas.openxmlformats.org/drawingml/2006/picture">
+                  <pic:nvPicPr>
+                    <pic:cNvPr id="1" name=""/>
+                    <pic:cNvPicPr/>
+                  </pic:nvPicPr>
+                  <pic:blipFill>
+                    <a:blip r:embed="rId20"/>
+                    <a:stretch>
+                      <a:fillRect/>
+                    </a:stretch>
+                  </pic:blipFill>
+                  <pic:spPr>
+                    <a:xfrm>
+                      <a:off x="0" y="0"/>
+                      <a:ext cx="3486150" cy="1038225"/>
+                    </a:xfrm>
+                    <a:prstGeom prst="rect">
+                      <a:avLst/>
+                    </a:prstGeom>
+                  </pic:spPr>
+                </pic:pic>
+              </a:graphicData>
+            </a:graphic>
+          </wp:inline>
+        </w:drawing>
+      </w:r>
+    </w:p>
+    <w:p>
+      <w:pPr>
+        <w:pStyle w:val="Heading3"/>
+      </w:pPr>
+      <w:proofErr w:type="spellStart"/>
+      <w:r>
+        <w:t>Parser.y</w:t>
+      </w:r>
+      <w:proofErr w:type="spellEnd"/>
+    </w:p>
+    <w:p>
+      <w:r>
+        <w:t xml:space="preserve">The </w:t>
+      </w:r>
+      <w:proofErr w:type="spellStart"/>
+      <w:r>
+        <w:t>elsif</w:t>
+      </w:r>
+      <w:proofErr w:type="spellEnd"/>
+      <w:r>
+        <w:t xml:space="preserve"> symbol is added to the terminal symbols:</w:t>
+      </w:r>
+    </w:p>
+    <w:p>
+      <w:r>
+        <w:rPr>
+          <w:noProof/>
+          <w:lang w:eastAsia="en-GB"/>
+        </w:rPr>
+        <w:drawing>
+          <wp:inline distT="0" distB="0" distL="0" distR="0" wp14:anchorId="5949C3DD" wp14:editId="4996F37E">
+            <wp:extent cx="1552575" cy="161925"/>
+            <wp:effectExtent l="0" t="0" r="9525" b="9525"/>
+            <wp:docPr id="18" name="Picture 18"/>
+            <wp:cNvGraphicFramePr>
+              <a:graphicFrameLocks xmlns:a="http://schemas.openxmlformats.org/drawingml/2006/main" noChangeAspect="1"/>
+            </wp:cNvGraphicFramePr>
+            <a:graphic xmlns:a="http://schemas.openxmlformats.org/drawingml/2006/main">
+              <a:graphicData uri="http://schemas.openxmlformats.org/drawingml/2006/picture">
+                <pic:pic xmlns:pic="http://schemas.openxmlformats.org/drawingml/2006/picture">
+                  <pic:nvPicPr>
+                    <pic:cNvPr id="1" name=""/>
+                    <pic:cNvPicPr/>
+                  </pic:nvPicPr>
+                  <pic:blipFill>
+                    <a:blip r:embed="rId21"/>
+                    <a:stretch>
+                      <a:fillRect/>
+                    </a:stretch>
+                  </pic:blipFill>
+                  <pic:spPr>
+                    <a:xfrm>
+                      <a:off x="0" y="0"/>
+                      <a:ext cx="1552575" cy="161925"/>
+                    </a:xfrm>
+                    <a:prstGeom prst="rect">
+                      <a:avLst/>
+                    </a:prstGeom>
+                  </pic:spPr>
+                </pic:pic>
+              </a:graphicData>
+            </a:graphic>
+          </wp:inline>
+        </w:drawing>
+      </w:r>
+    </w:p>
+    <w:p>
+      <w:pPr>
+        <w:pStyle w:val="Heading3"/>
+      </w:pPr>
+      <w:proofErr w:type="spellStart"/>
+      <w:r>
+        <w:t>PPAST.hs</w:t>
+      </w:r>
+      <w:proofErr w:type="spellEnd"/>
+    </w:p>
+    <w:p>
+      <w:r>
+        <w:t xml:space="preserve">The existing </w:t>
+      </w:r>
+      <w:proofErr w:type="spellStart"/>
+      <w:r>
+        <w:t>CmdIf</w:t>
+      </w:r>
+      <w:proofErr w:type="spellEnd"/>
+      <w:r>
+        <w:t xml:space="preserve"> pretty printer function has been expanded to include the </w:t>
+      </w:r>
+      <w:proofErr w:type="spellStart"/>
+      <w:r>
+        <w:t>elsifs</w:t>
+      </w:r>
+      <w:proofErr w:type="spellEnd"/>
+      <w:r>
+        <w:t xml:space="preserve"> and the optional else. The optional else is now using </w:t>
+      </w:r>
+      <w:proofErr w:type="spellStart"/>
+      <w:r>
+        <w:t>ppOpt</w:t>
+      </w:r>
+      <w:proofErr w:type="spellEnd"/>
+      <w:r>
+        <w:t xml:space="preserve"> which is an optional pretty printer function. An else if printer has been added as a lambda expression to construct the expression</w:t>
+      </w:r>
+      <w:r>
+        <w:t>,</w:t>
+      </w:r>
+      <w:r>
+        <w:t xml:space="preserve"> command output.</w:t>
+      </w:r>
+    </w:p>
+    <w:p>
+      <w:r>
+        <w:rPr>
+          <w:noProof/>
+          <w:lang w:eastAsia="en-GB"/>
+        </w:rPr>
+        <w:drawing>
+          <wp:inline distT="0" distB="0" distL="0" distR="0" wp14:anchorId="3332B002" wp14:editId="7429E50A">
+            <wp:extent cx="5731510" cy="842010"/>
+            <wp:effectExtent l="0" t="0" r="2540" b="0"/>
+            <wp:docPr id="19" name="Picture 19"/>
+            <wp:cNvGraphicFramePr>
+              <a:graphicFrameLocks xmlns:a="http://schemas.openxmlformats.org/drawingml/2006/main" noChangeAspect="1"/>
+            </wp:cNvGraphicFramePr>
+            <a:graphic xmlns:a="http://schemas.openxmlformats.org/drawingml/2006/main">
+              <a:graphicData uri="http://schemas.openxmlformats.org/drawingml/2006/picture">
+                <pic:pic xmlns:pic="http://schemas.openxmlformats.org/drawingml/2006/picture">
+                  <pic:nvPicPr>
+                    <pic:cNvPr id="1" name=""/>
+                    <pic:cNvPicPr/>
+                  </pic:nvPicPr>
+                  <pic:blipFill>
+                    <a:blip r:embed="rId22"/>
+                    <a:stretch>
+                      <a:fillRect/>
+                    </a:stretch>
+                  </pic:blipFill>
+                  <pic:spPr>
+                    <a:xfrm>
+                      <a:off x="0" y="0"/>
+                      <a:ext cx="5731510" cy="842010"/>
+                    </a:xfrm>
+                    <a:prstGeom prst="rect">
+                      <a:avLst/>
+                    </a:prstGeom>
+                  </pic:spPr>
+                </pic:pic>
+              </a:graphicData>
+            </a:graphic>
+          </wp:inline>
+        </w:drawing>
+      </w:r>
+    </w:p>
+    <w:p>
+      <w:pPr>
+        <w:pStyle w:val="Heading1"/>
+      </w:pPr>
+      <w:r>
+        <w:t>Task I.4</w:t>
+      </w:r>
+    </w:p>
+    <w:p>
+      <w:pPr>
+        <w:pStyle w:val="Heading2"/>
+      </w:pPr>
+      <w:r>
+        <w:t>Grammar extension</w:t>
+      </w:r>
+    </w:p>
+    <w:p>
+      <w:pPr>
+        <w:pStyle w:val="Heading3"/>
+      </w:pPr>
+      <w:r>
+        <w:t>Lexical Syntax</w:t>
+      </w:r>
+    </w:p>
+    <w:p>
+      <w:pPr>
+        <w:rPr>
+          <w:rFonts w:asciiTheme="majorHAnsi" w:eastAsiaTheme="majorEastAsia" w:hAnsiTheme="majorHAnsi" w:cstheme="majorBidi"/>
+          <w:i/>
+        </w:rPr>
+      </w:pPr>
+      <w:r>
+        <w:rPr>
+          <w:rFonts w:asciiTheme="majorHAnsi" w:eastAsiaTheme="majorEastAsia" w:hAnsiTheme="majorHAnsi" w:cstheme="majorBidi"/>
+          <w:i/>
+        </w:rPr>
+        <w:t xml:space="preserve">Token </w:t>
+      </w:r>
+      <w:r>
+        <w:rPr>
+          <w:rFonts w:asciiTheme="majorHAnsi" w:eastAsiaTheme="majorEastAsia" w:hAnsiTheme="majorHAnsi" w:cstheme="majorBidi"/>
+        </w:rPr>
+        <w:t xml:space="preserve">-&gt; … | </w:t>
+      </w:r>
+      <w:proofErr w:type="spellStart"/>
+      <w:r>
+        <w:rPr>
+          <w:rFonts w:asciiTheme="majorHAnsi" w:eastAsiaTheme="majorEastAsia" w:hAnsiTheme="majorHAnsi" w:cstheme="majorBidi"/>
+          <w:i/>
+        </w:rPr>
+        <w:t>CharacterLiteral</w:t>
+      </w:r>
+      <w:proofErr w:type="spellEnd"/>
+    </w:p>
+    <w:p>
+      <w:pPr>
+        <w:pStyle w:val="Heading3"/>
+      </w:pPr>
+      <w:r>
+        <w:t>Context Free Syntax</w:t>
+      </w:r>
+    </w:p>
+    <w:p>
+      <w:pPr>
+        <w:rPr>
+          <w:rFonts w:asciiTheme="majorHAnsi" w:eastAsiaTheme="majorEastAsia" w:hAnsiTheme="majorHAnsi" w:cstheme="majorBidi"/>
+          <w:i/>
+          <w:u w:val="single"/>
+        </w:rPr>
+      </w:pPr>
+      <w:proofErr w:type="spellStart"/>
+      <w:r>
+        <w:rPr>
+          <w:rFonts w:asciiTheme="majorHAnsi" w:eastAsiaTheme="majorEastAsia" w:hAnsiTheme="majorHAnsi" w:cstheme="majorBidi"/>
+          <w:i/>
+        </w:rPr>
+        <w:t>PrimaryExpression</w:t>
+      </w:r>
+      <w:proofErr w:type="spellEnd"/>
+      <w:r>
+        <w:rPr>
+          <w:rFonts w:asciiTheme="majorHAnsi" w:eastAsiaTheme="majorEastAsia" w:hAnsiTheme="majorHAnsi" w:cstheme="majorBidi"/>
+          <w:i/>
+        </w:rPr>
+        <w:t xml:space="preserve"> </w:t>
+      </w:r>
+      <w:r>
+        <w:rPr>
+          <w:rFonts w:asciiTheme="majorHAnsi" w:eastAsiaTheme="majorEastAsia" w:hAnsiTheme="majorHAnsi" w:cstheme="majorBidi"/>
+        </w:rPr>
+        <w:t xml:space="preserve">-&gt; … | </w:t>
+      </w:r>
+      <w:proofErr w:type="spellStart"/>
+      <w:r>
+        <w:rPr>
+          <w:rFonts w:asciiTheme="majorHAnsi" w:eastAsiaTheme="majorEastAsia" w:hAnsiTheme="majorHAnsi" w:cstheme="majorBidi"/>
+          <w:i/>
+          <w:u w:val="single"/>
+        </w:rPr>
+        <w:t>CharacterLiteral</w:t>
+      </w:r>
       <w:bookmarkStart w:id="0" w:name="_GoBack"/>
       <w:bookmarkEnd w:id="0"/>
-    </w:p>
+      <w:proofErr w:type="spellEnd"/>
+    </w:p>
+    <w:p>
+      <w:pPr>
+        <w:pStyle w:val="Heading3"/>
+      </w:pPr>
+      <w:r>
+        <w:t>Abstract Syntax Tree</w:t>
+      </w:r>
+    </w:p>
+    <w:p>
+      <w:r>
+        <w:rPr>
+          <w:rFonts w:eastAsiaTheme="minorEastAsia"/>
+          <w:i/>
+        </w:rPr>
+        <w:t xml:space="preserve">Expression </w:t>
+      </w:r>
+      <w:r>
+        <w:rPr>
+          <w:rFonts w:eastAsiaTheme="minorEastAsia"/>
+        </w:rPr>
+        <w:t xml:space="preserve">-&gt; … | </w:t>
+      </w:r>
+      <w:proofErr w:type="spellStart"/>
+      <w:r>
+        <w:rPr>
+          <w:rFonts w:eastAsiaTheme="minorEastAsia"/>
+          <w:i/>
+          <w:u w:val="single"/>
+        </w:rPr>
+        <w:t>CharacterLiteral</w:t>
+      </w:r>
+      <w:proofErr w:type="spellEnd"/>
+      <w:r>
+        <w:rPr>
+          <w:rFonts w:eastAsiaTheme="minorEastAsia"/>
+        </w:rPr>
+        <w:tab/>
+      </w:r>
+      <w:r>
+        <w:rPr>
+          <w:rFonts w:eastAsiaTheme="minorEastAsia"/>
+        </w:rPr>
+        <w:tab/>
+      </w:r>
+      <w:r>
+        <w:rPr>
+          <w:rFonts w:eastAsiaTheme="minorEastAsia"/>
+        </w:rPr>
+        <w:tab/>
+      </w:r>
+      <w:r>
+        <w:rPr>
+          <w:rFonts w:eastAsiaTheme="minorEastAsia"/>
+        </w:rPr>
+        <w:tab/>
+      </w:r>
+      <w:r>
+        <w:rPr>
+          <w:rFonts w:eastAsiaTheme="minorEastAsia"/>
+        </w:rPr>
+        <w:tab/>
+      </w:r>
+      <w:proofErr w:type="spellStart"/>
+      <w:r>
+        <w:rPr>
+          <w:rFonts w:eastAsiaTheme="minorEastAsia"/>
+        </w:rPr>
+        <w:t>ExpLitChar</w:t>
+      </w:r>
+      <w:proofErr w:type="spellEnd"/>
+    </w:p>
+    <w:p/>
     <w:sectPr>
-      <w:headerReference w:type="default" r:id="rId6"/>
+      <w:headerReference w:type="default" r:id="rId23"/>
       <w:pgSz w:w="11906" w:h="16838"/>
       <w:pgMar w:top="1440" w:right="1440" w:bottom="1440" w:left="1440" w:header="708" w:footer="708" w:gutter="0"/>
       <w:cols w:space="708"/>

</xml_diff>